<commit_message>
Release v1.0.11. Prior versions obsolete on 26Aug24
</commit_message>
<xml_diff>
--- a/Specifications/A-NZ_SelfBilling_Extension_v1.0.11.docx
+++ b/Specifications/A-NZ_SelfBilling_Extension_v1.0.11.docx
@@ -153,13 +153,25 @@
         <w:rPr>
           <w:bCs/>
         </w:rPr>
-        <w:t>26</w:t>
+        <w:t>01</w:t>
       </w:r>
       <w:r>
         <w:rPr>
           <w:bCs/>
         </w:rPr>
-        <w:t>/08/</w:t>
+        <w:t>/0</w:t>
+      </w:r>
+      <w:r>
+        <w:rPr>
+          <w:bCs/>
+        </w:rPr>
+        <w:t>9</w:t>
+      </w:r>
+      <w:r>
+        <w:rPr>
+          <w:bCs/>
+        </w:rPr>
+        <w:t>/</w:t>
       </w:r>
       <w:r>
         <w:rPr>
@@ -606,7 +618,6 @@
               <w:t xml:space="preserve">Corrected value for </w:t>
             </w:r>
             <w:proofErr w:type="spellStart"/>
-            <w:proofErr w:type="gramStart"/>
             <w:r>
               <w:rPr>
                 <w:rFonts w:eastAsia="Arial"/>
@@ -616,7 +627,6 @@
               <w:t>cbc:ProfileID</w:t>
             </w:r>
             <w:proofErr w:type="spellEnd"/>
-            <w:proofErr w:type="gramEnd"/>
             <w:r>
               <w:rPr>
                 <w:rFonts w:eastAsia="Arial"/>
@@ -807,23 +817,7 @@
                 <w:rFonts w:eastAsia="Arial"/>
                 <w:color w:val="000000"/>
               </w:rPr>
-              <w:t>New version created to highlight updates to related artefacts (</w:t>
-            </w:r>
-            <w:proofErr w:type="gramStart"/>
-            <w:r>
-              <w:rPr>
-                <w:rFonts w:eastAsia="Arial"/>
-                <w:color w:val="000000"/>
-              </w:rPr>
-              <w:t>e.g.</w:t>
-            </w:r>
-            <w:proofErr w:type="gramEnd"/>
-            <w:r>
-              <w:rPr>
-                <w:rFonts w:eastAsia="Arial"/>
-                <w:color w:val="000000"/>
-              </w:rPr>
-              <w:t xml:space="preserve"> validation, code lists, business rules) that flow through from the A-NZ invoice extension</w:t>
+              <w:t>New version created to highlight updates to related artefacts (e.g. validation, code lists, business rules) that flow through from the A-NZ invoice extension</w:t>
             </w:r>
           </w:p>
         </w:tc>
@@ -1033,7 +1027,6 @@
               <w:t xml:space="preserve">Updated description of </w:t>
             </w:r>
             <w:proofErr w:type="spellStart"/>
-            <w:proofErr w:type="gramStart"/>
             <w:r>
               <w:rPr>
                 <w:rFonts w:eastAsia="Arial"/>
@@ -1042,7 +1035,6 @@
               <w:t>cbc:Note</w:t>
             </w:r>
             <w:proofErr w:type="spellEnd"/>
-            <w:proofErr w:type="gramEnd"/>
             <w:r>
               <w:rPr>
                 <w:rFonts w:eastAsia="Arial"/>
@@ -1124,23 +1116,7 @@
                 <w:rFonts w:eastAsia="Arial"/>
                 <w:color w:val="000000"/>
               </w:rPr>
-              <w:t>New version created to highlight updates to related artefacts (</w:t>
-            </w:r>
-            <w:proofErr w:type="gramStart"/>
-            <w:r>
-              <w:rPr>
-                <w:rFonts w:eastAsia="Arial"/>
-                <w:color w:val="000000"/>
-              </w:rPr>
-              <w:t>e.g.</w:t>
-            </w:r>
-            <w:proofErr w:type="gramEnd"/>
-            <w:r>
-              <w:rPr>
-                <w:rFonts w:eastAsia="Arial"/>
-                <w:color w:val="000000"/>
-              </w:rPr>
-              <w:t xml:space="preserve"> validation, code lists, business rules) that flow through from the A-NZ invoice extension</w:t>
+              <w:t>New version created to highlight updates to related artefacts (e.g. validation, code lists, business rules) that flow through from the A-NZ invoice extension</w:t>
             </w:r>
             <w:r>
               <w:rPr>
@@ -1302,23 +1278,7 @@
                 <w:rFonts w:eastAsia="Arial"/>
                 <w:color w:val="000000"/>
               </w:rPr>
-              <w:t>New version created to highlight updates to related artefacts (</w:t>
-            </w:r>
-            <w:proofErr w:type="gramStart"/>
-            <w:r>
-              <w:rPr>
-                <w:rFonts w:eastAsia="Arial"/>
-                <w:color w:val="000000"/>
-              </w:rPr>
-              <w:t>e.g.</w:t>
-            </w:r>
-            <w:proofErr w:type="gramEnd"/>
-            <w:r>
-              <w:rPr>
-                <w:rFonts w:eastAsia="Arial"/>
-                <w:color w:val="000000"/>
-              </w:rPr>
-              <w:t xml:space="preserve"> validation, code lists, business rules) that flow through from the A-NZ invoice extension</w:t>
+              <w:t>New version created to highlight updates to related artefacts (e.g. validation, code lists, business rules) that flow through from the A-NZ invoice extension</w:t>
             </w:r>
           </w:p>
         </w:tc>
@@ -1402,23 +1362,7 @@
                 <w:rFonts w:eastAsia="Arial"/>
                 <w:color w:val="000000"/>
               </w:rPr>
-              <w:t>New version created to highlight updates to related artefacts (</w:t>
-            </w:r>
-            <w:proofErr w:type="gramStart"/>
-            <w:r>
-              <w:rPr>
-                <w:rFonts w:eastAsia="Arial"/>
-                <w:color w:val="000000"/>
-              </w:rPr>
-              <w:t>e.g.</w:t>
-            </w:r>
-            <w:proofErr w:type="gramEnd"/>
-            <w:r>
-              <w:rPr>
-                <w:rFonts w:eastAsia="Arial"/>
-                <w:color w:val="000000"/>
-              </w:rPr>
-              <w:t xml:space="preserve"> validation, code lists, business rules) that flow through from the A-NZ invoice extension.</w:t>
+              <w:t>New version created to highlight updates to related artefacts (e.g. validation, code lists, business rules) that flow through from the A-NZ invoice extension.</w:t>
             </w:r>
           </w:p>
           <w:p>
@@ -1516,23 +1460,7 @@
                 <w:rFonts w:eastAsia="Arial"/>
                 <w:color w:val="000000"/>
               </w:rPr>
-              <w:t>New version created to highlight updates to related artefacts (</w:t>
-            </w:r>
-            <w:proofErr w:type="gramStart"/>
-            <w:r>
-              <w:rPr>
-                <w:rFonts w:eastAsia="Arial"/>
-                <w:color w:val="000000"/>
-              </w:rPr>
-              <w:t>e.g.</w:t>
-            </w:r>
-            <w:proofErr w:type="gramEnd"/>
-            <w:r>
-              <w:rPr>
-                <w:rFonts w:eastAsia="Arial"/>
-                <w:color w:val="000000"/>
-              </w:rPr>
-              <w:t xml:space="preserve"> validation, code lists, business rules) that flow through from the A-NZ invoice extension</w:t>
+              <w:t>New version created to highlight updates to related artefacts (e.g. validation, code lists, business rules) that flow through from the A-NZ invoice extension</w:t>
             </w:r>
             <w:r>
               <w:rPr>
@@ -1722,23 +1650,7 @@
                 <w:rFonts w:eastAsia="Arial"/>
                 <w:color w:val="000000"/>
               </w:rPr>
-              <w:t>New version created to highlight updates to related artefacts (</w:t>
-            </w:r>
-            <w:proofErr w:type="gramStart"/>
-            <w:r>
-              <w:rPr>
-                <w:rFonts w:eastAsia="Arial"/>
-                <w:color w:val="000000"/>
-              </w:rPr>
-              <w:t>e.g.</w:t>
-            </w:r>
-            <w:proofErr w:type="gramEnd"/>
-            <w:r>
-              <w:rPr>
-                <w:rFonts w:eastAsia="Arial"/>
-                <w:color w:val="000000"/>
-              </w:rPr>
-              <w:t xml:space="preserve"> validation, code lists, business rules) that flow through from the A-NZ invoice extension</w:t>
+              <w:t>New version created to highlight updates to related artefacts (e.g. validation, code lists, business rules) that flow through from the A-NZ invoice extension</w:t>
             </w:r>
           </w:p>
         </w:tc>
@@ -1814,23 +1726,7 @@
                 <w:rFonts w:eastAsia="Arial"/>
                 <w:color w:val="000000"/>
               </w:rPr>
-              <w:t>New version created to highlight updates to related artefacts (</w:t>
-            </w:r>
-            <w:proofErr w:type="gramStart"/>
-            <w:r>
-              <w:rPr>
-                <w:rFonts w:eastAsia="Arial"/>
-                <w:color w:val="000000"/>
-              </w:rPr>
-              <w:t>e.g.</w:t>
-            </w:r>
-            <w:proofErr w:type="gramEnd"/>
-            <w:r>
-              <w:rPr>
-                <w:rFonts w:eastAsia="Arial"/>
-                <w:color w:val="000000"/>
-              </w:rPr>
-              <w:t xml:space="preserve"> validation, code lists, business rules) that flow through from the A-NZ invoice extension</w:t>
+              <w:t>New version created to highlight updates to related artefacts (e.g. validation, code lists, business rules) that flow through from the A-NZ invoice extension</w:t>
             </w:r>
           </w:p>
         </w:tc>
@@ -3583,15 +3479,7 @@
         <w:t>b</w:t>
       </w:r>
       <w:r>
-        <w:t>illing invoices reverse the business initiation point (</w:t>
-      </w:r>
-      <w:proofErr w:type="gramStart"/>
-      <w:r>
-        <w:t>e.g.</w:t>
-      </w:r>
-      <w:proofErr w:type="gramEnd"/>
-      <w:r>
-        <w:t xml:space="preserve"> the Buyer creates the invoice rather than the seller).</w:t>
+        <w:t>illing invoices reverse the business initiation point (e.g. the Buyer creates the invoice rather than the seller).</w:t>
       </w:r>
       <w:r>
         <w:t xml:space="preserve"> </w:t>
@@ -3606,7 +3494,6 @@
         <w:t xml:space="preserve"> </w:t>
       </w:r>
       <w:proofErr w:type="spellStart"/>
-      <w:proofErr w:type="gramStart"/>
       <w:r>
         <w:rPr>
           <w:i/>
@@ -3614,7 +3501,6 @@
         <w:t>cac:AccountingSupplierParty</w:t>
       </w:r>
       <w:proofErr w:type="spellEnd"/>
-      <w:proofErr w:type="gramEnd"/>
       <w:r>
         <w:t xml:space="preserve"> elements should hold the </w:t>
       </w:r>
@@ -4064,7 +3950,6 @@
         <w:t xml:space="preserve">The UBL element </w:t>
       </w:r>
       <w:proofErr w:type="spellStart"/>
-      <w:proofErr w:type="gramStart"/>
       <w:r>
         <w:rPr>
           <w:i/>
@@ -4072,7 +3957,6 @@
         <w:t>cbc:ProfileID</w:t>
       </w:r>
       <w:proofErr w:type="spellEnd"/>
-      <w:proofErr w:type="gramEnd"/>
       <w:r>
         <w:t xml:space="preserve"> is used to identify the business process context in which the transaction </w:t>
       </w:r>
@@ -4088,7 +3972,6 @@
         <w:t xml:space="preserve">The UBL element </w:t>
       </w:r>
       <w:proofErr w:type="spellStart"/>
-      <w:proofErr w:type="gramStart"/>
       <w:r>
         <w:rPr>
           <w:i/>
@@ -4096,7 +3979,6 @@
         <w:t>cbc:customizationID</w:t>
       </w:r>
       <w:proofErr w:type="spellEnd"/>
-      <w:proofErr w:type="gramEnd"/>
       <w:r>
         <w:rPr>
           <w:i/>
@@ -4186,13 +4068,8 @@
             <w:tcW w:w="3686" w:type="dxa"/>
           </w:tcPr>
           <w:p>
-            <w:proofErr w:type="gramStart"/>
-            <w:r>
-              <w:t>urn:fdc</w:t>
-            </w:r>
-            <w:proofErr w:type="gramEnd"/>
-            <w:r>
-              <w:t>:peppol.eu:2017:poacc:</w:t>
+            <w:r>
+              <w:t>urn:fdc:peppol.eu:2017:poacc:</w:t>
             </w:r>
             <w:r>
               <w:t>self</w:t>
@@ -4210,15 +4087,7 @@
           </w:tcPr>
           <w:p>
             <w:r>
-              <w:t>Australian and New Zealand Self-</w:t>
-            </w:r>
-            <w:proofErr w:type="gramStart"/>
-            <w:r>
-              <w:t>billing</w:t>
-            </w:r>
-            <w:proofErr w:type="gramEnd"/>
-            <w:r>
-              <w:t xml:space="preserve"> </w:t>
+              <w:t xml:space="preserve">Australian and New Zealand Self-billing </w:t>
             </w:r>
             <w:r>
               <w:t>Invoicing</w:t>
@@ -4268,17 +4137,11 @@
             <w:tcW w:w="3686" w:type="dxa"/>
           </w:tcPr>
           <w:p>
-            <w:proofErr w:type="gramStart"/>
-            <w:r>
-              <w:t>urn:cen.eu</w:t>
-            </w:r>
-            <w:proofErr w:type="gramEnd"/>
-            <w:r>
-              <w:t>:en16931:2017#conformant#urn:fdc:peppol.eu:2017:po</w:t>
-            </w:r>
-          </w:p>
-          <w:p>
-            <w:proofErr w:type="gramStart"/>
+            <w:r>
+              <w:t>urn:cen.eu:en16931:2017#conformant#urn:fdc:peppol.eu:2017:po</w:t>
+            </w:r>
+          </w:p>
+          <w:p>
             <w:r>
               <w:t>acc:</w:t>
             </w:r>
@@ -4286,11 +4149,7 @@
               <w:t>self</w:t>
             </w:r>
             <w:r>
-              <w:t>billing</w:t>
-            </w:r>
-            <w:proofErr w:type="gramEnd"/>
-            <w:r>
-              <w:t>:international:aunz:3.0</w:t>
+              <w:t>billing:international:aunz:3.0</w:t>
             </w:r>
           </w:p>
         </w:tc>
@@ -4790,15 +4649,7 @@
       </w:r>
       <w:proofErr w:type="gramEnd"/>
       <w:r>
-        <w:t xml:space="preserve">1 means there must be exactly one occurrence of the element. 0..1 means the element is optional but can only occur once. </w:t>
-      </w:r>
-      <w:proofErr w:type="gramStart"/>
-      <w:r>
-        <w:t>0..n</w:t>
-      </w:r>
-      <w:proofErr w:type="gramEnd"/>
-      <w:r>
-        <w:t xml:space="preserve"> means the element is optional but can occur many times.</w:t>
+        <w:t>1 means there must be exactly one occurrence of the element. 0..1 means the element is optional but can only occur once. 0..n means the element is optional but can occur many times.</w:t>
       </w:r>
     </w:p>
     <w:p>
@@ -4812,14 +4663,20 @@
         <w:t xml:space="preserve"> elements in a UBL invoice document are ‘Aggregate Business Information Entities’ (parent element), which include lower-level child elements. Child elements are only mandatory where the Parent element is populated. For example </w:t>
       </w:r>
       <w:proofErr w:type="spellStart"/>
+      <w:r>
+        <w:t>cac:ExternalReference</w:t>
+      </w:r>
+      <w:proofErr w:type="spellEnd"/>
+      <w:r>
+        <w:t xml:space="preserve">(element ID 42 – Level 3, Cardinality </w:t>
+      </w:r>
       <w:proofErr w:type="gramStart"/>
       <w:r>
-        <w:t>cac:ExternalReference</w:t>
-      </w:r>
-      <w:proofErr w:type="spellEnd"/>
+        <w:t>0..</w:t>
+      </w:r>
       <w:proofErr w:type="gramEnd"/>
       <w:r>
-        <w:t xml:space="preserve">(element ID 42 – Level 3, Cardinality 0..1); </w:t>
+        <w:t xml:space="preserve">1); </w:t>
       </w:r>
       <w:proofErr w:type="spellStart"/>
       <w:r>
@@ -5224,7 +5081,6 @@
             </w:pPr>
             <w:hyperlink r:id="rId16" w:history="1">
               <w:proofErr w:type="spellStart"/>
-              <w:proofErr w:type="gramStart"/>
               <w:r>
                 <w:rPr>
                   <w:rFonts w:eastAsia="Times New Roman" w:cs="Arial"/>
@@ -5237,7 +5093,6 @@
                 <w:t>cbc:CustomizationID</w:t>
               </w:r>
               <w:proofErr w:type="spellEnd"/>
-              <w:proofErr w:type="gramEnd"/>
             </w:hyperlink>
           </w:p>
         </w:tc>
@@ -5293,29 +5148,7 @@
                 <w:szCs w:val="16"/>
                 <w:lang w:eastAsia="en-AU"/>
               </w:rPr>
-              <w:t xml:space="preserve">An identification of the specification containing the total set of rules regarding semantic content, </w:t>
-            </w:r>
-            <w:proofErr w:type="gramStart"/>
-            <w:r>
-              <w:rPr>
-                <w:rFonts w:eastAsia="Times New Roman" w:cs="Arial"/>
-                <w:color w:val="000000"/>
-                <w:sz w:val="16"/>
-                <w:szCs w:val="16"/>
-                <w:lang w:eastAsia="en-AU"/>
-              </w:rPr>
-              <w:t>cardinalities</w:t>
-            </w:r>
-            <w:proofErr w:type="gramEnd"/>
-            <w:r>
-              <w:rPr>
-                <w:rFonts w:eastAsia="Times New Roman" w:cs="Arial"/>
-                <w:color w:val="000000"/>
-                <w:sz w:val="16"/>
-                <w:szCs w:val="16"/>
-                <w:lang w:eastAsia="en-AU"/>
-              </w:rPr>
-              <w:t xml:space="preserve"> and business rules to which the data contained in the instance document conforms. </w:t>
+              <w:t xml:space="preserve">An identification of the specification containing the total set of rules regarding semantic content, cardinalities and business rules to which the data contained in the instance document conforms. </w:t>
             </w:r>
           </w:p>
         </w:tc>
@@ -5463,7 +5296,6 @@
             </w:pPr>
             <w:hyperlink r:id="rId17" w:history="1">
               <w:proofErr w:type="spellStart"/>
-              <w:proofErr w:type="gramStart"/>
               <w:r>
                 <w:rPr>
                   <w:rStyle w:val="Hyperlink"/>
@@ -5475,7 +5307,6 @@
                 <w:t>cbc:ProfileID</w:t>
               </w:r>
               <w:proofErr w:type="spellEnd"/>
-              <w:proofErr w:type="gramEnd"/>
             </w:hyperlink>
           </w:p>
         </w:tc>
@@ -5694,7 +5525,6 @@
             </w:pPr>
             <w:hyperlink r:id="rId18" w:history="1">
               <w:proofErr w:type="spellStart"/>
-              <w:proofErr w:type="gramStart"/>
               <w:r>
                 <w:rPr>
                   <w:rFonts w:eastAsia="Times New Roman" w:cs="Arial"/>
@@ -5707,7 +5537,6 @@
                 <w:t>cbc:InvoiceTypeCode</w:t>
               </w:r>
               <w:proofErr w:type="spellEnd"/>
-              <w:proofErr w:type="gramEnd"/>
             </w:hyperlink>
           </w:p>
           <w:p>
@@ -5972,29 +5801,7 @@
                 <w:sz w:val="16"/>
                 <w:lang w:eastAsia="en-AU"/>
               </w:rPr>
-              <w:t xml:space="preserve">Use “389” (Self-billed invoice, </w:t>
-            </w:r>
-            <w:proofErr w:type="gramStart"/>
-            <w:r>
-              <w:rPr>
-                <w:rFonts w:eastAsia="Times New Roman" w:cs="Arial"/>
-                <w:b/>
-                <w:color w:val="000000"/>
-                <w:sz w:val="16"/>
-                <w:lang w:eastAsia="en-AU"/>
-              </w:rPr>
-              <w:t>i.e.</w:t>
-            </w:r>
-            <w:proofErr w:type="gramEnd"/>
-            <w:r>
-              <w:rPr>
-                <w:rFonts w:eastAsia="Times New Roman" w:cs="Arial"/>
-                <w:b/>
-                <w:color w:val="000000"/>
-                <w:sz w:val="16"/>
-                <w:lang w:eastAsia="en-AU"/>
-              </w:rPr>
-              <w:t xml:space="preserve"> RCTI / BCTI) for self-billed </w:t>
+              <w:t xml:space="preserve">Use “389” (Self-billed invoice, i.e. RCTI / BCTI) for self-billed </w:t>
             </w:r>
             <w:proofErr w:type="spellStart"/>
             <w:r>
@@ -6317,7 +6124,6 @@
             </w:pPr>
             <w:hyperlink r:id="rId21" w:history="1">
               <w:proofErr w:type="spellStart"/>
-              <w:proofErr w:type="gramStart"/>
               <w:r>
                 <w:rPr>
                   <w:rFonts w:eastAsia="Times New Roman" w:cs="Arial"/>
@@ -6330,7 +6136,6 @@
                 <w:t>cbc:Note</w:t>
               </w:r>
               <w:proofErr w:type="spellEnd"/>
-              <w:proofErr w:type="gramEnd"/>
             </w:hyperlink>
           </w:p>
         </w:tc>
@@ -7193,23 +6998,7 @@
                 <w:sz w:val="16"/>
                 <w:szCs w:val="16"/>
               </w:rPr>
-              <w:t xml:space="preserve">Specification identifier MUST have the value </w:t>
-            </w:r>
-            <w:proofErr w:type="gramStart"/>
-            <w:r>
-              <w:rPr>
-                <w:sz w:val="16"/>
-                <w:szCs w:val="16"/>
-              </w:rPr>
-              <w:t>urn:cen.eu</w:t>
-            </w:r>
-            <w:proofErr w:type="gramEnd"/>
-            <w:r>
-              <w:rPr>
-                <w:sz w:val="16"/>
-                <w:szCs w:val="16"/>
-              </w:rPr>
-              <w:t>:en16931:2017#compliant#urn:fdc:peppol.eu:2017:poacc:billing:3.0</w:t>
+              <w:t>Specification identifier MUST have the value urn:cen.eu:en16931:2017#compliant#urn:fdc:peppol.eu:2017:poacc:billing:3.0</w:t>
             </w:r>
           </w:p>
         </w:tc>
@@ -7239,7 +7028,7 @@
                 <w:sz w:val="16"/>
                 <w:szCs w:val="16"/>
               </w:rPr>
-              <w:t xml:space="preserve"> Specification identifier MUST have the value </w:t>
+              <w:t xml:space="preserve"> Specification identifier MUST have the value urn:cen.eu:en16931:2017#conformant#urn:fdc:peppol.eu:2017:</w:t>
             </w:r>
             <w:proofErr w:type="gramStart"/>
             <w:r>
@@ -7247,16 +7036,9 @@
                 <w:sz w:val="16"/>
                 <w:szCs w:val="16"/>
               </w:rPr>
-              <w:t>urn:cen.eu</w:t>
+              <w:t>po</w:t>
             </w:r>
             <w:proofErr w:type="gramEnd"/>
-            <w:r>
-              <w:rPr>
-                <w:sz w:val="16"/>
-                <w:szCs w:val="16"/>
-              </w:rPr>
-              <w:t>:en16931:2017#conformant#urn:fdc:peppol.eu:2017:po</w:t>
-            </w:r>
           </w:p>
           <w:p>
             <w:pPr>
@@ -7267,21 +7049,12 @@
                 <w:szCs w:val="16"/>
               </w:rPr>
             </w:pPr>
-            <w:proofErr w:type="gramStart"/>
-            <w:r>
-              <w:rPr>
-                <w:sz w:val="16"/>
-                <w:szCs w:val="16"/>
-              </w:rPr>
-              <w:t>acc:selfbilling</w:t>
-            </w:r>
-            <w:proofErr w:type="gramEnd"/>
-            <w:r>
-              <w:rPr>
-                <w:sz w:val="16"/>
-                <w:szCs w:val="16"/>
-              </w:rPr>
-              <w:t>:international:aunz:3.0.</w:t>
+            <w:r>
+              <w:rPr>
+                <w:sz w:val="16"/>
+                <w:szCs w:val="16"/>
+              </w:rPr>
+              <w:t>acc:selfbilling:international:aunz:3.0.</w:t>
             </w:r>
           </w:p>
         </w:tc>
@@ -7395,23 +7168,7 @@
                 <w:sz w:val="16"/>
                 <w:szCs w:val="16"/>
               </w:rPr>
-              <w:t>Business process MUST be in the format '</w:t>
-            </w:r>
-            <w:proofErr w:type="gramStart"/>
-            <w:r>
-              <w:rPr>
-                <w:sz w:val="16"/>
-                <w:szCs w:val="16"/>
-              </w:rPr>
-              <w:t>urn:fdc</w:t>
-            </w:r>
-            <w:proofErr w:type="gramEnd"/>
-            <w:r>
-              <w:rPr>
-                <w:sz w:val="16"/>
-                <w:szCs w:val="16"/>
-              </w:rPr>
-              <w:t>:peppol.eu:2017:poacc:billing:NN:1.0' where NN indicates the process number.</w:t>
+              <w:t>Business process MUST be in the format 'urn:fdc:peppol.eu:2017:poacc:billing:NN:1.0' where NN indicates the process number.</w:t>
             </w:r>
           </w:p>
         </w:tc>
@@ -7435,27 +7192,7 @@
                 <w:szCs w:val="16"/>
                 <w:lang w:eastAsia="en-AU"/>
               </w:rPr>
-              <w:t>[PEPPOL-EN16931-R007-AUNZ-SB] Business process MUST be in the format '</w:t>
-            </w:r>
-            <w:proofErr w:type="gramStart"/>
-            <w:r>
-              <w:rPr>
-                <w:rFonts w:eastAsia="Times New Roman" w:cs="Arial"/>
-                <w:sz w:val="16"/>
-                <w:szCs w:val="16"/>
-                <w:lang w:eastAsia="en-AU"/>
-              </w:rPr>
-              <w:t>urn:fdc</w:t>
-            </w:r>
-            <w:proofErr w:type="gramEnd"/>
-            <w:r>
-              <w:rPr>
-                <w:rFonts w:eastAsia="Times New Roman" w:cs="Arial"/>
-                <w:sz w:val="16"/>
-                <w:szCs w:val="16"/>
-                <w:lang w:eastAsia="en-AU"/>
-              </w:rPr>
-              <w:t>:peppol.eu:2017:poacc:selfbilling:NN:1.0' where NN indicates the process number.</w:t>
+              <w:t>[PEPPOL-EN16931-R007-AUNZ-SB] Business process MUST be in the format 'urn:fdc:peppol.eu:2017:poacc:selfbilling:NN:1.0' where NN indicates the process number.</w:t>
             </w:r>
           </w:p>
         </w:tc>

</xml_diff>